<commit_message>
Iniciada a elaboraçao do relatorio
</commit_message>
<xml_diff>
--- a/estrutura do relatório BDI.docx
+++ b/estrutura do relatório BDI.docx
@@ -91,7 +91,7 @@
                           <pic:cNvPicPr/>
                         </pic:nvPicPr>
                         <pic:blipFill>
-                          <a:blip r:embed="rId6"/>
+                          <a:blip r:embed="rId7"/>
                           <a:stretch>
                             <a:fillRect/>
                           </a:stretch>
@@ -127,10 +127,13 @@
                               <w:pPr>
                                 <w:spacing w:after="160"/>
                                 <w:ind w:left="0" w:firstLine="0"/>
+                                <w:rPr>
+                                  <w:color w:val="FFFFFF" w:themeColor="background1"/>
+                                </w:rPr>
                               </w:pPr>
                               <w:r>
                                 <w:rPr>
-                                  <w:color w:val="FFFFFF"/>
+                                  <w:color w:val="FFFFFF" w:themeColor="background1"/>
                                   <w:sz w:val="84"/>
                                 </w:rPr>
                                 <w:t>Base de Dados I</w:t>
@@ -310,7 +313,7 @@
                           <pic:cNvPicPr/>
                         </pic:nvPicPr>
                         <pic:blipFill>
-                          <a:blip r:embed="rId7"/>
+                          <a:blip r:embed="rId8"/>
                           <a:stretch>
                             <a:fillRect/>
                           </a:stretch>
@@ -603,7 +606,7 @@
                   <o:lock v:ext="edit" aspectratio="t"/>
                 </v:shapetype>
                 <v:shape id="Picture 11" o:spid="_x0000_s1028" type="#_x0000_t75" style="position:absolute;left:2286;top:9204;width:64312;height:61402;visibility:visible;mso-wrap-style:square" o:gfxdata="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">
-                  <v:imagedata r:id="rId8" o:title=""/>
+                  <v:imagedata r:id="rId9" o:title=""/>
                 </v:shape>
                 <v:rect id="Rectangle 12" o:spid="_x0000_s1029" style="position:absolute;left:6861;top:62241;width:44899;height:7226;visibility:visible;mso-wrap-style:square;v-text-anchor:top" o:gfxdata="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" filled="f" stroked="f">
                   <v:textbox inset="0,0,0,0">
@@ -612,10 +615,13 @@
                         <w:pPr>
                           <w:spacing w:after="160"/>
                           <w:ind w:left="0" w:firstLine="0"/>
+                          <w:rPr>
+                            <w:color w:val="FFFFFF" w:themeColor="background1"/>
+                          </w:rPr>
                         </w:pPr>
                         <w:r>
                           <w:rPr>
-                            <w:color w:val="FFFFFF"/>
+                            <w:color w:val="FFFFFF" w:themeColor="background1"/>
                             <w:sz w:val="84"/>
                           </w:rPr>
                           <w:t>Base de Dados I</w:t>
@@ -686,7 +692,7 @@
                   <v:path arrowok="t" textboxrect="0,0,222504,9718548"/>
                 </v:shape>
                 <v:shape id="Picture 18" o:spid="_x0000_s1034" type="#_x0000_t75" style="position:absolute;left:2255;top:76169;width:64374;height:16520;visibility:visible;mso-wrap-style:square" o:gfxdata="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">
-                  <v:imagedata r:id="rId9" o:title=""/>
+                  <v:imagedata r:id="rId10" o:title=""/>
                 </v:shape>
                 <v:rect id="Rectangle 19" o:spid="_x0000_s1035" style="position:absolute;left:6830;top:89230;width:679;height:2746;visibility:visible;mso-wrap-style:square;v-text-anchor:top" o:gfxdata="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" filled="f" stroked="f">
                   <v:textbox inset="0,0,0,0">
@@ -897,6 +903,8 @@
               <w:rFonts w:asciiTheme="minorHAnsi" w:eastAsiaTheme="minorEastAsia" w:hAnsiTheme="minorHAnsi" w:cstheme="minorBidi"/>
               <w:noProof/>
               <w:color w:val="auto"/>
+              <w:sz w:val="24"/>
+              <w:szCs w:val="24"/>
             </w:rPr>
           </w:pPr>
           <w:r>
@@ -908,7 +916,7 @@
           <w:r>
             <w:fldChar w:fldCharType="separate"/>
           </w:r>
-          <w:hyperlink w:anchor="_Toc137715616" w:history="1">
+          <w:hyperlink w:anchor="_Toc197773514" w:history="1">
             <w:r>
               <w:rPr>
                 <w:rStyle w:val="Hiperligao"/>
@@ -935,7 +943,7 @@
                 <w:noProof/>
                 <w:webHidden/>
               </w:rPr>
-              <w:instrText xml:space="preserve"> PAGEREF _Toc137715616 \h </w:instrText>
+              <w:instrText xml:space="preserve"> PAGEREF _Toc197773514 \h </w:instrText>
             </w:r>
             <w:r>
               <w:rPr>
@@ -976,9 +984,11 @@
               <w:rFonts w:asciiTheme="minorHAnsi" w:eastAsiaTheme="minorEastAsia" w:hAnsiTheme="minorHAnsi" w:cstheme="minorBidi"/>
               <w:noProof/>
               <w:color w:val="auto"/>
+              <w:sz w:val="24"/>
+              <w:szCs w:val="24"/>
             </w:rPr>
           </w:pPr>
-          <w:hyperlink w:anchor="_Toc137715617" w:history="1">
+          <w:hyperlink w:anchor="_Toc197773515" w:history="1">
             <w:r>
               <w:rPr>
                 <w:rStyle w:val="Hiperligao"/>
@@ -1005,7 +1015,7 @@
                 <w:noProof/>
                 <w:webHidden/>
               </w:rPr>
-              <w:instrText xml:space="preserve"> PAGEREF _Toc137715617 \h </w:instrText>
+              <w:instrText xml:space="preserve"> PAGEREF _Toc197773515 \h </w:instrText>
             </w:r>
             <w:r>
               <w:rPr>
@@ -1025,7 +1035,7 @@
                 <w:noProof/>
                 <w:webHidden/>
               </w:rPr>
-              <w:t>2</w:t>
+              <w:t>3</w:t>
             </w:r>
             <w:r>
               <w:rPr>
@@ -1046,9 +1056,11 @@
               <w:rFonts w:asciiTheme="minorHAnsi" w:eastAsiaTheme="minorEastAsia" w:hAnsiTheme="minorHAnsi" w:cstheme="minorBidi"/>
               <w:noProof/>
               <w:color w:val="auto"/>
+              <w:sz w:val="24"/>
+              <w:szCs w:val="24"/>
             </w:rPr>
           </w:pPr>
-          <w:hyperlink w:anchor="_Toc137715618" w:history="1">
+          <w:hyperlink w:anchor="_Toc197773516" w:history="1">
             <w:r>
               <w:rPr>
                 <w:rStyle w:val="Hiperligao"/>
@@ -1075,7 +1087,7 @@
                 <w:noProof/>
                 <w:webHidden/>
               </w:rPr>
-              <w:instrText xml:space="preserve"> PAGEREF _Toc137715618 \h </w:instrText>
+              <w:instrText xml:space="preserve"> PAGEREF _Toc197773516 \h </w:instrText>
             </w:r>
             <w:r>
               <w:rPr>
@@ -1095,7 +1107,7 @@
                 <w:noProof/>
                 <w:webHidden/>
               </w:rPr>
-              <w:t>2</w:t>
+              <w:t>4</w:t>
             </w:r>
             <w:r>
               <w:rPr>
@@ -1116,9 +1128,11 @@
               <w:rFonts w:asciiTheme="minorHAnsi" w:eastAsiaTheme="minorEastAsia" w:hAnsiTheme="minorHAnsi" w:cstheme="minorBidi"/>
               <w:noProof/>
               <w:color w:val="auto"/>
+              <w:sz w:val="24"/>
+              <w:szCs w:val="24"/>
             </w:rPr>
           </w:pPr>
-          <w:hyperlink w:anchor="_Toc137715619" w:history="1">
+          <w:hyperlink w:anchor="_Toc197773517" w:history="1">
             <w:r>
               <w:rPr>
                 <w:rStyle w:val="Hiperligao"/>
@@ -1145,7 +1159,7 @@
                 <w:noProof/>
                 <w:webHidden/>
               </w:rPr>
-              <w:instrText xml:space="preserve"> PAGEREF _Toc137715619 \h </w:instrText>
+              <w:instrText xml:space="preserve"> PAGEREF _Toc197773517 \h </w:instrText>
             </w:r>
             <w:r>
               <w:rPr>
@@ -1165,7 +1179,7 @@
                 <w:noProof/>
                 <w:webHidden/>
               </w:rPr>
-              <w:t>3</w:t>
+              <w:t>5</w:t>
             </w:r>
             <w:r>
               <w:rPr>
@@ -1186,9 +1200,11 @@
               <w:rFonts w:asciiTheme="minorHAnsi" w:eastAsiaTheme="minorEastAsia" w:hAnsiTheme="minorHAnsi" w:cstheme="minorBidi"/>
               <w:noProof/>
               <w:color w:val="auto"/>
+              <w:sz w:val="24"/>
+              <w:szCs w:val="24"/>
             </w:rPr>
           </w:pPr>
-          <w:hyperlink w:anchor="_Toc137715620" w:history="1">
+          <w:hyperlink w:anchor="_Toc197773518" w:history="1">
             <w:r>
               <w:rPr>
                 <w:rStyle w:val="Hiperligao"/>
@@ -1215,7 +1231,7 @@
                 <w:noProof/>
                 <w:webHidden/>
               </w:rPr>
-              <w:instrText xml:space="preserve"> PAGEREF _Toc137715620 \h </w:instrText>
+              <w:instrText xml:space="preserve"> PAGEREF _Toc197773518 \h </w:instrText>
             </w:r>
             <w:r>
               <w:rPr>
@@ -1235,7 +1251,7 @@
                 <w:noProof/>
                 <w:webHidden/>
               </w:rPr>
-              <w:t>3</w:t>
+              <w:t>5</w:t>
             </w:r>
             <w:r>
               <w:rPr>
@@ -1256,9 +1272,11 @@
               <w:rFonts w:asciiTheme="minorHAnsi" w:eastAsiaTheme="minorEastAsia" w:hAnsiTheme="minorHAnsi" w:cstheme="minorBidi"/>
               <w:noProof/>
               <w:color w:val="auto"/>
+              <w:sz w:val="24"/>
+              <w:szCs w:val="24"/>
             </w:rPr>
           </w:pPr>
-          <w:hyperlink w:anchor="_Toc137715621" w:history="1">
+          <w:hyperlink w:anchor="_Toc197773519" w:history="1">
             <w:r>
               <w:rPr>
                 <w:rStyle w:val="Hiperligao"/>
@@ -1285,7 +1303,7 @@
                 <w:noProof/>
                 <w:webHidden/>
               </w:rPr>
-              <w:instrText xml:space="preserve"> PAGEREF _Toc137715621 \h </w:instrText>
+              <w:instrText xml:space="preserve"> PAGEREF _Toc197773519 \h </w:instrText>
             </w:r>
             <w:r>
               <w:rPr>
@@ -1305,7 +1323,7 @@
                 <w:noProof/>
                 <w:webHidden/>
               </w:rPr>
-              <w:t>3</w:t>
+              <w:t>5</w:t>
             </w:r>
             <w:r>
               <w:rPr>
@@ -1326,9 +1344,11 @@
               <w:rFonts w:asciiTheme="minorHAnsi" w:eastAsiaTheme="minorEastAsia" w:hAnsiTheme="minorHAnsi" w:cstheme="minorBidi"/>
               <w:noProof/>
               <w:color w:val="auto"/>
+              <w:sz w:val="24"/>
+              <w:szCs w:val="24"/>
             </w:rPr>
           </w:pPr>
-          <w:hyperlink w:anchor="_Toc137715622" w:history="1">
+          <w:hyperlink w:anchor="_Toc197773520" w:history="1">
             <w:r>
               <w:rPr>
                 <w:rStyle w:val="Hiperligao"/>
@@ -1355,7 +1375,7 @@
                 <w:noProof/>
                 <w:webHidden/>
               </w:rPr>
-              <w:instrText xml:space="preserve"> PAGEREF _Toc137715622 \h </w:instrText>
+              <w:instrText xml:space="preserve"> PAGEREF _Toc197773520 \h </w:instrText>
             </w:r>
             <w:r>
               <w:rPr>
@@ -1375,7 +1395,7 @@
                 <w:noProof/>
                 <w:webHidden/>
               </w:rPr>
-              <w:t>3</w:t>
+              <w:t>5</w:t>
             </w:r>
             <w:r>
               <w:rPr>
@@ -1396,9 +1416,11 @@
               <w:rFonts w:asciiTheme="minorHAnsi" w:eastAsiaTheme="minorEastAsia" w:hAnsiTheme="minorHAnsi" w:cstheme="minorBidi"/>
               <w:noProof/>
               <w:color w:val="auto"/>
+              <w:sz w:val="24"/>
+              <w:szCs w:val="24"/>
             </w:rPr>
           </w:pPr>
-          <w:hyperlink w:anchor="_Toc137715623" w:history="1">
+          <w:hyperlink w:anchor="_Toc197773521" w:history="1">
             <w:r>
               <w:rPr>
                 <w:rStyle w:val="Hiperligao"/>
@@ -1425,7 +1447,7 @@
                 <w:noProof/>
                 <w:webHidden/>
               </w:rPr>
-              <w:instrText xml:space="preserve"> PAGEREF _Toc137715623 \h </w:instrText>
+              <w:instrText xml:space="preserve"> PAGEREF _Toc197773521 \h </w:instrText>
             </w:r>
             <w:r>
               <w:rPr>
@@ -1445,7 +1467,7 @@
                 <w:noProof/>
                 <w:webHidden/>
               </w:rPr>
-              <w:t>3</w:t>
+              <w:t>6</w:t>
             </w:r>
             <w:r>
               <w:rPr>
@@ -1466,9 +1488,11 @@
               <w:rFonts w:asciiTheme="minorHAnsi" w:eastAsiaTheme="minorEastAsia" w:hAnsiTheme="minorHAnsi" w:cstheme="minorBidi"/>
               <w:noProof/>
               <w:color w:val="auto"/>
+              <w:sz w:val="24"/>
+              <w:szCs w:val="24"/>
             </w:rPr>
           </w:pPr>
-          <w:hyperlink w:anchor="_Toc137715624" w:history="1">
+          <w:hyperlink w:anchor="_Toc197773522" w:history="1">
             <w:r>
               <w:rPr>
                 <w:rStyle w:val="Hiperligao"/>
@@ -1495,7 +1519,7 @@
                 <w:noProof/>
                 <w:webHidden/>
               </w:rPr>
-              <w:instrText xml:space="preserve"> PAGEREF _Toc137715624 \h </w:instrText>
+              <w:instrText xml:space="preserve"> PAGEREF _Toc197773522 \h </w:instrText>
             </w:r>
             <w:r>
               <w:rPr>
@@ -1515,7 +1539,7 @@
                 <w:noProof/>
                 <w:webHidden/>
               </w:rPr>
-              <w:t>3</w:t>
+              <w:t>6</w:t>
             </w:r>
             <w:r>
               <w:rPr>
@@ -1536,9 +1560,11 @@
               <w:rFonts w:asciiTheme="minorHAnsi" w:eastAsiaTheme="minorEastAsia" w:hAnsiTheme="minorHAnsi" w:cstheme="minorBidi"/>
               <w:noProof/>
               <w:color w:val="auto"/>
+              <w:sz w:val="24"/>
+              <w:szCs w:val="24"/>
             </w:rPr>
           </w:pPr>
-          <w:hyperlink w:anchor="_Toc137715625" w:history="1">
+          <w:hyperlink w:anchor="_Toc197773523" w:history="1">
             <w:r>
               <w:rPr>
                 <w:rStyle w:val="Hiperligao"/>
@@ -1565,7 +1591,7 @@
                 <w:noProof/>
                 <w:webHidden/>
               </w:rPr>
-              <w:instrText xml:space="preserve"> PAGEREF _Toc137715625 \h </w:instrText>
+              <w:instrText xml:space="preserve"> PAGEREF _Toc197773523 \h </w:instrText>
             </w:r>
             <w:r>
               <w:rPr>
@@ -1585,7 +1611,7 @@
                 <w:noProof/>
                 <w:webHidden/>
               </w:rPr>
-              <w:t>4</w:t>
+              <w:t>6</w:t>
             </w:r>
             <w:r>
               <w:rPr>
@@ -1606,9 +1632,11 @@
               <w:rFonts w:asciiTheme="minorHAnsi" w:eastAsiaTheme="minorEastAsia" w:hAnsiTheme="minorHAnsi" w:cstheme="minorBidi"/>
               <w:noProof/>
               <w:color w:val="auto"/>
+              <w:sz w:val="24"/>
+              <w:szCs w:val="24"/>
             </w:rPr>
           </w:pPr>
-          <w:hyperlink w:anchor="_Toc137715626" w:history="1">
+          <w:hyperlink w:anchor="_Toc197773524" w:history="1">
             <w:r>
               <w:rPr>
                 <w:rStyle w:val="Hiperligao"/>
@@ -1635,7 +1663,7 @@
                 <w:noProof/>
                 <w:webHidden/>
               </w:rPr>
-              <w:instrText xml:space="preserve"> PAGEREF _Toc137715626 \h </w:instrText>
+              <w:instrText xml:space="preserve"> PAGEREF _Toc197773524 \h </w:instrText>
             </w:r>
             <w:r>
               <w:rPr>
@@ -1655,7 +1683,7 @@
                 <w:noProof/>
                 <w:webHidden/>
               </w:rPr>
-              <w:t>4</w:t>
+              <w:t>6</w:t>
             </w:r>
             <w:r>
               <w:rPr>
@@ -1700,7 +1728,7 @@
         <w:pStyle w:val="Ttulo1"/>
         <w:ind w:left="-5"/>
       </w:pPr>
-      <w:bookmarkStart w:id="0" w:name="_Toc137715616"/>
+      <w:bookmarkStart w:id="0" w:name="_Toc197773514"/>
       <w:r>
         <w:t>Índice de Figuras</w:t>
       </w:r>
@@ -1722,18 +1750,50 @@
       <w:pPr>
         <w:spacing w:after="0"/>
         <w:ind w:left="-5"/>
-      </w:pPr>
-      <w:r>
-        <w:t xml:space="preserve">Figura 1 Diagrama Entidade-Relação ............................................................................................ 3 </w:t>
+        <w:jc w:val="both"/>
+      </w:pPr>
+      <w:r>
+        <w:t xml:space="preserve">Figura 1 Diagrama Entidade-Relação ........................................................................................... 3 </w:t>
       </w:r>
     </w:p>
     <w:p>
       <w:pPr>
         <w:spacing w:after="0"/>
         <w:ind w:left="-5"/>
-      </w:pPr>
-      <w:r>
-        <w:t xml:space="preserve">Figura 2 Modelo Físico .................................................................................................................. 3 </w:t>
+        <w:jc w:val="both"/>
+      </w:pPr>
+      <w:r>
+        <w:t xml:space="preserve">Figura 2 </w:t>
+      </w:r>
+      <w:r>
+        <w:t>Estrutura de tabelas em forma não normalizada</w:t>
+      </w:r>
+      <w:r>
+        <w:t xml:space="preserve"> …………………………………………………</w:t>
+      </w:r>
+      <w:proofErr w:type="gramStart"/>
+      <w:r>
+        <w:t>…….</w:t>
+      </w:r>
+      <w:proofErr w:type="gramEnd"/>
+      <w:r>
+        <w:t>.…3</w:t>
+      </w:r>
+    </w:p>
+    <w:p>
+      <w:pPr>
+        <w:spacing w:after="0"/>
+        <w:ind w:left="-5"/>
+        <w:jc w:val="both"/>
+      </w:pPr>
+      <w:r>
+        <w:t xml:space="preserve">Figura </w:t>
+      </w:r>
+      <w:r>
+        <w:t>3</w:t>
+      </w:r>
+      <w:r>
+        <w:t xml:space="preserve"> Modelo Físico ................................................................................................................. 3 </w:t>
       </w:r>
     </w:p>
     <w:p>
@@ -1769,11 +1829,21 @@
     </w:p>
     <w:p>
       <w:pPr>
+        <w:spacing w:after="160"/>
+        <w:ind w:left="0" w:firstLine="0"/>
+      </w:pPr>
+      <w:r>
+        <w:br w:type="page"/>
+      </w:r>
+    </w:p>
+    <w:p>
+      <w:pPr>
         <w:pStyle w:val="Ttulo1"/>
         <w:ind w:left="-5"/>
       </w:pPr>
-      <w:bookmarkStart w:id="1" w:name="_Toc137715617"/>
-      <w:r>
+      <w:bookmarkStart w:id="1" w:name="_Toc197773515"/>
+      <w:r>
+        <w:lastRenderedPageBreak/>
         <w:t>Introdução</w:t>
       </w:r>
       <w:bookmarkEnd w:id="1"/>
@@ -1796,7 +1866,16 @@
         <w:ind w:left="-5"/>
       </w:pPr>
       <w:r>
-        <w:t xml:space="preserve">Objetivos do Trabalho de avaliação </w:t>
+        <w:t>Objetivos do Trabalho de avaliação</w:t>
+      </w:r>
+    </w:p>
+    <w:p>
+      <w:pPr>
+        <w:spacing w:after="160"/>
+        <w:ind w:left="0" w:firstLine="0"/>
+      </w:pPr>
+      <w:r>
+        <w:br w:type="page"/>
       </w:r>
     </w:p>
     <w:p>
@@ -1810,16 +1889,20 @@
           <w:rFonts w:ascii="Calibri" w:eastAsia="Calibri" w:hAnsi="Calibri" w:cs="Calibri"/>
           <w:sz w:val="22"/>
         </w:rPr>
-        <w:t xml:space="preserve"> </w:t>
-      </w:r>
-      <w:bookmarkStart w:id="2" w:name="_Toc137715618"/>
-      <w:r>
-        <w:t>Diagrama entidade-relação</w:t>
+        <w:lastRenderedPageBreak/>
+        <w:t xml:space="preserve"> </w:t>
+      </w:r>
+      <w:bookmarkStart w:id="2" w:name="_Toc197773516"/>
+      <w:r>
+        <w:t>Diagrama entidade-</w:t>
+      </w:r>
+      <w:r>
+        <w:t>r</w:t>
+      </w:r>
+      <w:r>
+        <w:t>elação</w:t>
       </w:r>
       <w:bookmarkEnd w:id="2"/>
-      <w:r>
-        <w:t xml:space="preserve"> </w:t>
-      </w:r>
     </w:p>
     <w:p>
       <w:pPr>
@@ -1836,17 +1919,106 @@
         <w:ind w:left="-5"/>
       </w:pPr>
       <w:r>
-        <w:t xml:space="preserve">Definição para este modelo e o seu objetivo </w:t>
-      </w:r>
-    </w:p>
-    <w:p>
-      <w:pPr>
-        <w:spacing w:after="158"/>
-        <w:ind w:left="0" w:firstLine="0"/>
-      </w:pPr>
-      <w:r>
-        <w:t xml:space="preserve"> </w:t>
-      </w:r>
+        <w:t xml:space="preserve">O modelo de Entidade-Relação deste projeto tem como objetivo definir a estrutura geral da base de dados que ira´ ser implementada, delineando as </w:t>
+      </w:r>
+      <w:r>
+        <w:t>relações</w:t>
+      </w:r>
+      <w:r>
+        <w:t xml:space="preserve"> entre as diferentes tabelas de forma clara e </w:t>
+      </w:r>
+      <w:r>
+        <w:t>legível.</w:t>
+      </w:r>
+    </w:p>
+    <w:p>
+      <w:pPr>
+        <w:spacing w:after="161"/>
+        <w:ind w:left="-5"/>
+      </w:pPr>
+      <w:r>
+        <w:t xml:space="preserve">No mesmo podemos ver a </w:t>
+      </w:r>
+      <w:r>
+        <w:t>definição</w:t>
+      </w:r>
+      <w:r>
+        <w:t xml:space="preserve"> </w:t>
+      </w:r>
+      <w:r>
+        <w:t xml:space="preserve">e relações </w:t>
+      </w:r>
+      <w:r>
+        <w:t>das entidades:</w:t>
+      </w:r>
+      <w:r>
+        <w:br/>
+        <w:t>- Cliente: Identifica quem efetua o pedido de arranjo, entrega as peças, aprova orçamentos caso existam, paga os recibos referentes ao trabalho, e levanta as peças;</w:t>
+      </w:r>
+    </w:p>
+    <w:p>
+      <w:pPr>
+        <w:spacing w:after="161"/>
+        <w:ind w:left="-5"/>
+      </w:pPr>
+      <w:r>
+        <w:t xml:space="preserve"> - Pedido: Identifica </w:t>
+      </w:r>
+      <w:r>
+        <w:t>as peças que foram entregues, o arranjo requisitado, a necessidade de orçamentação e o estado em que se encontra;</w:t>
+      </w:r>
+    </w:p>
+    <w:p>
+      <w:pPr>
+        <w:spacing w:after="161"/>
+        <w:ind w:left="-5"/>
+      </w:pPr>
+      <w:r>
+        <w:t xml:space="preserve"> - </w:t>
+      </w:r>
+      <w:proofErr w:type="spellStart"/>
+      <w:r>
+        <w:t>DocumentoVenda</w:t>
+      </w:r>
+      <w:proofErr w:type="spellEnd"/>
+      <w:r>
+        <w:t>: Identifica os documentos que são gerados pela aplicação para em nome do cliente;</w:t>
+      </w:r>
+    </w:p>
+    <w:p>
+      <w:pPr>
+        <w:spacing w:after="161"/>
+        <w:ind w:left="-5"/>
+      </w:pPr>
+      <w:r>
+        <w:t xml:space="preserve"> - Loja: Identifica a loja em que os Documentos estão a ser emitidos, bem como o stock de artigos disponível;</w:t>
+      </w:r>
+    </w:p>
+    <w:p>
+      <w:pPr>
+        <w:spacing w:after="161"/>
+        <w:ind w:left="-5"/>
+      </w:pPr>
+      <w:r>
+        <w:t xml:space="preserve"> - </w:t>
+      </w:r>
+      <w:proofErr w:type="spellStart"/>
+      <w:r>
+        <w:t>DocumentosCompra</w:t>
+      </w:r>
+      <w:proofErr w:type="spellEnd"/>
+      <w:r>
+        <w:t xml:space="preserve">: Identifica os documentos que são emitidos pelos fornecedores em nome da empresa que também servem como entradas de stock para as diferentes lojas. </w:t>
+      </w:r>
+      <w:r>
+        <w:t xml:space="preserve"> </w:t>
+      </w:r>
+    </w:p>
+    <w:p>
+      <w:pPr>
+        <w:spacing w:after="161"/>
+        <w:ind w:left="-5"/>
+      </w:pPr>
     </w:p>
     <w:p>
       <w:pPr>
@@ -1859,188 +2031,57 @@
     </w:p>
     <w:p>
       <w:pPr>
-        <w:spacing w:after="154"/>
+        <w:spacing w:after="124"/>
         <w:ind w:left="0" w:firstLine="0"/>
       </w:pPr>
       <w:r>
-        <w:lastRenderedPageBreak/>
-        <w:t xml:space="preserve"> </w:t>
-      </w:r>
-    </w:p>
-    <w:p>
-      <w:pPr>
-        <w:tabs>
-          <w:tab w:val="center" w:pos="4236"/>
-        </w:tabs>
-        <w:spacing w:after="0"/>
-        <w:ind w:left="0" w:firstLine="0"/>
-      </w:pPr>
-      <w:r>
-        <w:t xml:space="preserve"> </w:t>
-      </w:r>
-      <w:r>
-        <w:tab/>
+        <w:t xml:space="preserve"> </w:t>
       </w:r>
       <w:r>
         <w:rPr>
           <w:noProof/>
         </w:rPr>
-        <mc:AlternateContent>
-          <mc:Choice Requires="wpg">
-            <w:drawing>
-              <wp:inline distT="0" distB="0" distL="0" distR="0" wp14:anchorId="7EE48DC3" wp14:editId="211F6C80">
-                <wp:extent cx="1143000" cy="275844"/>
-                <wp:effectExtent l="0" t="0" r="0" b="0"/>
-                <wp:docPr id="2366" name="Group 2366"/>
-                <wp:cNvGraphicFramePr/>
-                <a:graphic xmlns:a="http://schemas.openxmlformats.org/drawingml/2006/main">
-                  <a:graphicData uri="http://schemas.microsoft.com/office/word/2010/wordprocessingGroup">
-                    <wpg:wgp>
-                      <wpg:cNvGrpSpPr/>
-                      <wpg:grpSpPr>
-                        <a:xfrm>
-                          <a:off x="0" y="0"/>
-                          <a:ext cx="1143000" cy="275844"/>
-                          <a:chOff x="0" y="0"/>
-                          <a:chExt cx="1143000" cy="275844"/>
-                        </a:xfrm>
-                      </wpg:grpSpPr>
-                      <wps:wsp>
-                        <wps:cNvPr id="3037" name="Shape 3037"/>
-                        <wps:cNvSpPr/>
-                        <wps:spPr>
-                          <a:xfrm>
-                            <a:off x="0" y="0"/>
-                            <a:ext cx="1143000" cy="275844"/>
-                          </a:xfrm>
-                          <a:custGeom>
-                            <a:avLst/>
-                            <a:gdLst/>
-                            <a:ahLst/>
-                            <a:cxnLst/>
-                            <a:rect l="0" t="0" r="0" b="0"/>
-                            <a:pathLst>
-                              <a:path w="1143000" h="275844">
-                                <a:moveTo>
-                                  <a:pt x="0" y="0"/>
-                                </a:moveTo>
-                                <a:lnTo>
-                                  <a:pt x="1143000" y="0"/>
-                                </a:lnTo>
-                                <a:lnTo>
-                                  <a:pt x="1143000" y="275844"/>
-                                </a:lnTo>
-                                <a:lnTo>
-                                  <a:pt x="0" y="275844"/>
-                                </a:lnTo>
-                                <a:lnTo>
-                                  <a:pt x="0" y="0"/>
-                                </a:lnTo>
-                              </a:path>
-                            </a:pathLst>
-                          </a:custGeom>
-                          <a:ln w="0" cap="flat">
-                            <a:miter lim="127000"/>
-                          </a:ln>
-                        </wps:spPr>
-                        <wps:style>
-                          <a:lnRef idx="0">
-                            <a:srgbClr val="000000">
-                              <a:alpha val="0"/>
-                            </a:srgbClr>
-                          </a:lnRef>
-                          <a:fillRef idx="1">
-                            <a:srgbClr val="5B9BD5"/>
-                          </a:fillRef>
-                          <a:effectRef idx="0">
-                            <a:scrgbClr r="0" g="0" b="0"/>
-                          </a:effectRef>
-                          <a:fontRef idx="none"/>
-                        </wps:style>
-                        <wps:bodyPr/>
-                      </wps:wsp>
-                      <wps:wsp>
-                        <wps:cNvPr id="309" name="Shape 309"/>
-                        <wps:cNvSpPr/>
-                        <wps:spPr>
-                          <a:xfrm>
-                            <a:off x="0" y="0"/>
-                            <a:ext cx="1143000" cy="275844"/>
-                          </a:xfrm>
-                          <a:custGeom>
-                            <a:avLst/>
-                            <a:gdLst/>
-                            <a:ahLst/>
-                            <a:cxnLst/>
-                            <a:rect l="0" t="0" r="0" b="0"/>
-                            <a:pathLst>
-                              <a:path w="1143000" h="275844">
-                                <a:moveTo>
-                                  <a:pt x="0" y="275844"/>
-                                </a:moveTo>
-                                <a:lnTo>
-                                  <a:pt x="1143000" y="275844"/>
-                                </a:lnTo>
-                                <a:lnTo>
-                                  <a:pt x="1143000" y="0"/>
-                                </a:lnTo>
-                                <a:lnTo>
-                                  <a:pt x="0" y="0"/>
-                                </a:lnTo>
-                                <a:close/>
-                              </a:path>
-                            </a:pathLst>
-                          </a:custGeom>
-                          <a:ln w="12192" cap="flat">
-                            <a:miter lim="127000"/>
-                          </a:ln>
-                        </wps:spPr>
-                        <wps:style>
-                          <a:lnRef idx="1">
-                            <a:srgbClr val="41719C"/>
-                          </a:lnRef>
-                          <a:fillRef idx="0">
-                            <a:srgbClr val="000000">
-                              <a:alpha val="0"/>
-                            </a:srgbClr>
-                          </a:fillRef>
-                          <a:effectRef idx="0">
-                            <a:scrgbClr r="0" g="0" b="0"/>
-                          </a:effectRef>
-                          <a:fontRef idx="none"/>
-                        </wps:style>
-                        <wps:bodyPr/>
-                      </wps:wsp>
-                    </wpg:wgp>
-                  </a:graphicData>
-                </a:graphic>
-              </wp:inline>
-            </w:drawing>
-          </mc:Choice>
-          <mc:Fallback xmlns:a="http://schemas.openxmlformats.org/drawingml/2006/main">
-            <w:pict>
-              <v:group id="Group 2366" style="width:90pt;height:21.72pt;mso-position-horizontal-relative:char;mso-position-vertical-relative:line" coordsize="11430,2758">
-                <v:shape id="Shape 3038" style="position:absolute;width:11430;height:2758;left:0;top:0;" coordsize="1143000,275844" path="m0,0l1143000,0l1143000,275844l0,275844l0,0">
-                  <v:stroke weight="0pt" endcap="flat" joinstyle="miter" miterlimit="10" on="false" color="#000000" opacity="0"/>
-                  <v:fill on="true" color="#5b9bd5"/>
-                </v:shape>
-                <v:shape id="Shape 309" style="position:absolute;width:11430;height:2758;left:0;top:0;" coordsize="1143000,275844" path="m0,275844l1143000,275844l1143000,0l0,0x">
-                  <v:stroke weight="0.96pt" endcap="flat" joinstyle="miter" miterlimit="10" on="true" color="#41719c"/>
-                  <v:fill on="false" color="#000000" opacity="0"/>
-                </v:shape>
-              </v:group>
-            </w:pict>
-          </mc:Fallback>
-        </mc:AlternateContent>
-      </w:r>
-    </w:p>
-    <w:p>
-      <w:pPr>
-        <w:spacing w:after="124"/>
-        <w:ind w:left="0" w:firstLine="0"/>
-      </w:pPr>
-      <w:r>
-        <w:t xml:space="preserve"> </w:t>
+        <w:drawing>
+          <wp:inline distT="0" distB="0" distL="0" distR="0" wp14:anchorId="60A9372C" wp14:editId="62E82B91">
+            <wp:extent cx="5394960" cy="2886075"/>
+            <wp:effectExtent l="0" t="0" r="0" b="9525"/>
+            <wp:docPr id="2088840536" name="Imagem 18" descr="Uma imagem com diagrama, file, Esquema, origami&#10;&#10;Os conteúdos gerados por IA poderão estar incorretos."/>
+            <wp:cNvGraphicFramePr>
+              <a:graphicFrameLocks xmlns:a="http://schemas.openxmlformats.org/drawingml/2006/main" noChangeAspect="1"/>
+            </wp:cNvGraphicFramePr>
+            <a:graphic xmlns:a="http://schemas.openxmlformats.org/drawingml/2006/main">
+              <a:graphicData uri="http://schemas.openxmlformats.org/drawingml/2006/picture">
+                <pic:pic xmlns:pic="http://schemas.openxmlformats.org/drawingml/2006/picture">
+                  <pic:nvPicPr>
+                    <pic:cNvPr id="2088840536" name="Imagem 18" descr="Uma imagem com diagrama, file, Esquema, origami&#10;&#10;Os conteúdos gerados por IA poderão estar incorretos."/>
+                    <pic:cNvPicPr/>
+                  </pic:nvPicPr>
+                  <pic:blipFill>
+                    <a:blip r:embed="rId11">
+                      <a:extLst>
+                        <a:ext uri="{28A0092B-C50C-407E-A947-70E740481C1C}">
+                          <a14:useLocalDpi xmlns:a14="http://schemas.microsoft.com/office/drawing/2010/main" val="0"/>
+                        </a:ext>
+                      </a:extLst>
+                    </a:blip>
+                    <a:stretch>
+                      <a:fillRect/>
+                    </a:stretch>
+                  </pic:blipFill>
+                  <pic:spPr>
+                    <a:xfrm>
+                      <a:off x="0" y="0"/>
+                      <a:ext cx="5394960" cy="2886075"/>
+                    </a:xfrm>
+                    <a:prstGeom prst="rect">
+                      <a:avLst/>
+                    </a:prstGeom>
+                  </pic:spPr>
+                </pic:pic>
+              </a:graphicData>
+            </a:graphic>
+          </wp:inline>
+        </w:drawing>
       </w:r>
     </w:p>
     <w:p>
@@ -2063,8 +2104,96 @@
         <w:spacing w:after="441"/>
         <w:ind w:left="0" w:firstLine="0"/>
       </w:pPr>
-      <w:r>
-        <w:t xml:space="preserve"> </w:t>
+    </w:p>
+    <w:p>
+      <w:pPr>
+        <w:spacing w:after="441"/>
+        <w:ind w:left="0" w:firstLine="0"/>
+      </w:pPr>
+    </w:p>
+    <w:p>
+      <w:pPr>
+        <w:spacing w:after="441"/>
+        <w:ind w:left="0" w:firstLine="0"/>
+      </w:pPr>
+      <w:r>
+        <w:lastRenderedPageBreak/>
+        <w:t>Apresentadas as relações entre entidades, e´ necessário agora qualificar as mesmas como tabelas de forma não normalizada.</w:t>
+      </w:r>
+      <w:r>
+        <w:t xml:space="preserve"> </w:t>
+      </w:r>
+    </w:p>
+    <w:p>
+      <w:pPr>
+        <w:keepNext/>
+        <w:spacing w:after="441"/>
+        <w:ind w:left="0" w:firstLine="0"/>
+      </w:pPr>
+      <w:r>
+        <w:rPr>
+          <w:noProof/>
+        </w:rPr>
+        <w:drawing>
+          <wp:inline distT="0" distB="0" distL="0" distR="0" wp14:anchorId="3C9C5843" wp14:editId="2E5278BF">
+            <wp:extent cx="5394960" cy="3371850"/>
+            <wp:effectExtent l="0" t="0" r="0" b="0"/>
+            <wp:docPr id="1344464083" name="Imagem 19" descr="Uma imagem com texto, número, diagrama, Paralelo&#10;&#10;Os conteúdos gerados por IA poderão estar incorretos."/>
+            <wp:cNvGraphicFramePr>
+              <a:graphicFrameLocks xmlns:a="http://schemas.openxmlformats.org/drawingml/2006/main" noChangeAspect="1"/>
+            </wp:cNvGraphicFramePr>
+            <a:graphic xmlns:a="http://schemas.openxmlformats.org/drawingml/2006/main">
+              <a:graphicData uri="http://schemas.openxmlformats.org/drawingml/2006/picture">
+                <pic:pic xmlns:pic="http://schemas.openxmlformats.org/drawingml/2006/picture">
+                  <pic:nvPicPr>
+                    <pic:cNvPr id="1344464083" name="Imagem 19" descr="Uma imagem com texto, número, diagrama, Paralelo&#10;&#10;Os conteúdos gerados por IA poderão estar incorretos."/>
+                    <pic:cNvPicPr/>
+                  </pic:nvPicPr>
+                  <pic:blipFill>
+                    <a:blip r:embed="rId12">
+                      <a:extLst>
+                        <a:ext uri="{28A0092B-C50C-407E-A947-70E740481C1C}">
+                          <a14:useLocalDpi xmlns:a14="http://schemas.microsoft.com/office/drawing/2010/main" val="0"/>
+                        </a:ext>
+                      </a:extLst>
+                    </a:blip>
+                    <a:stretch>
+                      <a:fillRect/>
+                    </a:stretch>
+                  </pic:blipFill>
+                  <pic:spPr>
+                    <a:xfrm>
+                      <a:off x="0" y="0"/>
+                      <a:ext cx="5394960" cy="3371850"/>
+                    </a:xfrm>
+                    <a:prstGeom prst="rect">
+                      <a:avLst/>
+                    </a:prstGeom>
+                  </pic:spPr>
+                </pic:pic>
+              </a:graphicData>
+            </a:graphic>
+          </wp:inline>
+        </w:drawing>
+      </w:r>
+    </w:p>
+    <w:p>
+      <w:pPr>
+        <w:pStyle w:val="Legenda"/>
+        <w:jc w:val="center"/>
+      </w:pPr>
+      <w:r>
+        <w:t>Figura 2 - Estrutura de tabelas em forma não normalizada</w:t>
+      </w:r>
+    </w:p>
+    <w:p/>
+    <w:p>
+      <w:pPr>
+        <w:spacing w:after="160"/>
+        <w:ind w:left="0" w:firstLine="0"/>
+      </w:pPr>
+      <w:r>
+        <w:br w:type="page"/>
       </w:r>
     </w:p>
     <w:p>
@@ -2072,8 +2201,9 @@
         <w:pStyle w:val="Ttulo1"/>
         <w:ind w:left="-5"/>
       </w:pPr>
-      <w:bookmarkStart w:id="3" w:name="_Toc137715619"/>
-      <w:r>
+      <w:bookmarkStart w:id="3" w:name="_Toc197773517"/>
+      <w:r>
+        <w:lastRenderedPageBreak/>
         <w:t>Normalização de dados – 3ª Forma Normal</w:t>
       </w:r>
       <w:bookmarkEnd w:id="3"/>
@@ -2094,7 +2224,7 @@
       <w:pPr>
         <w:pStyle w:val="Ttulo2"/>
       </w:pPr>
-      <w:bookmarkStart w:id="4" w:name="_Toc137715620"/>
+      <w:bookmarkStart w:id="4" w:name="_Toc197773518"/>
       <w:r>
         <w:t>Apresentar o Modelo Relacional</w:t>
       </w:r>
@@ -2116,7 +2246,7 @@
         </w:rPr>
         <w:t xml:space="preserve"> </w:t>
       </w:r>
-      <w:bookmarkStart w:id="5" w:name="_Toc137715621"/>
+      <w:bookmarkStart w:id="5" w:name="_Toc197773519"/>
       <w:r>
         <w:t>Criação da base de dados</w:t>
       </w:r>
@@ -2151,6 +2281,24 @@
       <w:r>
         <w:t xml:space="preserve"> </w:t>
       </w:r>
+    </w:p>
+    <w:p>
+      <w:pPr>
+        <w:spacing w:after="160"/>
+        <w:ind w:left="0" w:firstLine="0"/>
+      </w:pPr>
+    </w:p>
+    <w:p>
+      <w:pPr>
+        <w:spacing w:after="160"/>
+        <w:ind w:left="0" w:firstLine="0"/>
+      </w:pPr>
+    </w:p>
+    <w:p>
+      <w:pPr>
+        <w:spacing w:after="160"/>
+        <w:ind w:left="0" w:firstLine="0"/>
+      </w:pPr>
     </w:p>
     <w:p>
       <w:pPr>
@@ -2165,7 +2313,7 @@
         </w:rPr>
         <w:t xml:space="preserve"> </w:t>
       </w:r>
-      <w:bookmarkStart w:id="6" w:name="_Toc137715622"/>
+      <w:bookmarkStart w:id="6" w:name="_Toc197773520"/>
       <w:r>
         <w:t>Modelo Físico</w:t>
       </w:r>
@@ -2379,7 +2527,7 @@
         <w:pStyle w:val="Ttulo1"/>
         <w:ind w:left="-5"/>
       </w:pPr>
-      <w:bookmarkStart w:id="7" w:name="_Toc137715623"/>
+      <w:bookmarkStart w:id="7" w:name="_Toc197773521"/>
       <w:r>
         <w:t>Inserção de dados em SQL</w:t>
       </w:r>
@@ -2419,7 +2567,7 @@
         </w:rPr>
         <w:t xml:space="preserve">  </w:t>
       </w:r>
-      <w:bookmarkStart w:id="8" w:name="_Toc137715624"/>
+      <w:bookmarkStart w:id="8" w:name="_Toc197773522"/>
       <w:r>
         <w:t>Consultas em SQL</w:t>
       </w:r>
@@ -2457,9 +2605,8 @@
         <w:pStyle w:val="Ttulo1"/>
         <w:ind w:left="-5"/>
       </w:pPr>
-      <w:bookmarkStart w:id="9" w:name="_Toc137715625"/>
-      <w:r>
-        <w:lastRenderedPageBreak/>
+      <w:bookmarkStart w:id="9" w:name="_Toc197773523"/>
+      <w:r>
         <w:t>Conclusão</w:t>
       </w:r>
       <w:bookmarkEnd w:id="9"/>
@@ -2495,8 +2642,9 @@
         <w:pStyle w:val="Ttulo1"/>
         <w:ind w:left="-5"/>
       </w:pPr>
-      <w:bookmarkStart w:id="10" w:name="_Toc137715626"/>
-      <w:r>
+      <w:bookmarkStart w:id="10" w:name="_Toc197773524"/>
+      <w:r>
+        <w:lastRenderedPageBreak/>
         <w:t>Bibliografia</w:t>
       </w:r>
       <w:bookmarkEnd w:id="10"/>
@@ -2514,9 +2662,9 @@
       </w:r>
     </w:p>
     <w:sectPr>
-      <w:footerReference w:type="even" r:id="rId10"/>
-      <w:footerReference w:type="default" r:id="rId11"/>
-      <w:footerReference w:type="first" r:id="rId12"/>
+      <w:footerReference w:type="even" r:id="rId13"/>
+      <w:footerReference w:type="default" r:id="rId14"/>
+      <w:footerReference w:type="first" r:id="rId15"/>
       <w:pgSz w:w="11906" w:h="16838"/>
       <w:pgMar w:top="766" w:right="1708" w:bottom="768" w:left="1702" w:header="720" w:footer="709" w:gutter="0"/>
       <w:pgNumType w:start="0"/>
@@ -3223,6 +3371,25 @@
       <w:u w:val="single"/>
     </w:rPr>
   </w:style>
+  <w:style w:type="paragraph" w:styleId="Legenda">
+    <w:name w:val="caption"/>
+    <w:basedOn w:val="Normal"/>
+    <w:next w:val="Normal"/>
+    <w:uiPriority w:val="35"/>
+    <w:unhideWhenUsed/>
+    <w:qFormat/>
+    <w:rsid w:val="002319D0"/>
+    <w:pPr>
+      <w:spacing w:after="200" w:line="240" w:lineRule="auto"/>
+    </w:pPr>
+    <w:rPr>
+      <w:i/>
+      <w:iCs/>
+      <w:color w:val="44546A" w:themeColor="text2"/>
+      <w:sz w:val="18"/>
+      <w:szCs w:val="18"/>
+    </w:rPr>
+  </w:style>
 </w:styles>
 </file>
 
@@ -3519,4 +3686,16 @@
     </a:ext>
   </a:extLst>
 </a:theme>
+</file>
+
+<file path=customXml/item1.xml><?xml version="1.0" encoding="utf-8"?>
+<b:Sources xmlns:b="http://schemas.openxmlformats.org/officeDocument/2006/bibliography" xmlns="http://schemas.openxmlformats.org/officeDocument/2006/bibliography" SelectedStyle="\APASixthEditionOfficeOnline.xsl" StyleName="APA" Version="6"/>
+</file>
+
+<file path=customXml/itemProps1.xml><?xml version="1.0" encoding="utf-8"?>
+<ds:datastoreItem xmlns:ds="http://schemas.openxmlformats.org/officeDocument/2006/customXml" ds:itemID="{8A53ADBF-E247-4C0E-8453-3F99297B3F1F}">
+  <ds:schemaRefs>
+    <ds:schemaRef ds:uri="http://schemas.openxmlformats.org/officeDocument/2006/bibliography"/>
+  </ds:schemaRefs>
+</ds:datastoreItem>
 </file>
</xml_diff>